<commit_message>
Change Administrator group name from %ComputerName%_Local Administrators to %ComputerName%_Administrators.
</commit_message>
<xml_diff>
--- a/Standard for Tier 1 Assets.docx
+++ b/Standard for Tier 1 Assets.docx
@@ -29,15 +29,22 @@
         <w:jc w:val="right"/>
       </w:pPr>
       <w:r>
-        <w:t>Last modified on 10/</w:t>
-      </w:r>
-      <w:r>
-        <w:t>31</w:t>
-      </w:r>
-      <w:bookmarkStart w:id="0" w:name="_GoBack"/>
-      <w:bookmarkEnd w:id="0"/>
-      <w:r>
-        <w:t>/2018</w:t>
+        <w:t xml:space="preserve">Last modified on </w:t>
+      </w:r>
+      <w:r>
+        <w:t>2</w:t>
+      </w:r>
+      <w:r>
+        <w:t>/</w:t>
+      </w:r>
+      <w:r>
+        <w:t>27</w:t>
+      </w:r>
+      <w:r>
+        <w:t>/201</w:t>
+      </w:r>
+      <w:r>
+        <w:t>9</w:t>
       </w:r>
     </w:p>
     <w:p>
@@ -92,7 +99,7 @@
       <w:pPr>
         <w:pStyle w:val="Heading1"/>
       </w:pPr>
-      <w:bookmarkStart w:id="1" w:name="_Hlk527540181"/>
+      <w:bookmarkStart w:id="0" w:name="_Hlk527540181"/>
       <w:r>
         <w:t>Directory Organization</w:t>
       </w:r>
@@ -135,7 +142,7 @@
       <w:r>
         <w:t>’s active directory account is placed according to the attributes of the hierarchical properties.</w:t>
       </w:r>
-      <w:bookmarkEnd w:id="1"/>
+      <w:bookmarkEnd w:id="0"/>
     </w:p>
     <w:p>
       <w:pPr>
@@ -266,7 +273,15 @@
         <w:rPr>
           <w:b/>
         </w:rPr>
-        <w:t>AUS-DB-STG-03_Local Administrators</w:t>
+        <w:t>AUS-DB-STG-03_</w:t>
+      </w:r>
+      <w:bookmarkStart w:id="1" w:name="_GoBack"/>
+      <w:bookmarkEnd w:id="1"/>
+      <w:r>
+        <w:rPr>
+          <w:b/>
+        </w:rPr>
+        <w:t xml:space="preserve"> Administrators</w:t>
       </w:r>
     </w:p>
     <w:p>

</xml_diff>